<commit_message>
feat(Database) : mise à jour
</commit_message>
<xml_diff>
--- a/analyse/Analyse_Paintball.docx
+++ b/analyse/Analyse_Paintball.docx
@@ -13,18 +13,10 @@
     <w:p>
       <w:r>
         <w:drawing>
-          <wp:anchor distT="0" distB="0" distL="114300" distR="114300" simplePos="0" relativeHeight="251658240" behindDoc="0" locked="0" layoutInCell="1" allowOverlap="1" wp14:anchorId="136A7584">
-            <wp:simplePos x="0" y="0"/>
-            <wp:positionH relativeFrom="column">
-              <wp:posOffset>0</wp:posOffset>
-            </wp:positionH>
-            <wp:positionV relativeFrom="paragraph">
-              <wp:posOffset>0</wp:posOffset>
-            </wp:positionV>
-            <wp:extent cx="8892000" cy="4723200"/>
+          <wp:inline distT="0" distB="0" distL="0" distR="0" wp14:anchorId="0CD96A75" wp14:editId="77182FC5">
+            <wp:extent cx="8892540" cy="5111115"/>
             <wp:effectExtent l="0" t="0" r="0" b="0"/>
-            <wp:wrapSquare wrapText="bothSides"/>
-            <wp:docPr id="4" name="Image 4"/>
+            <wp:docPr id="2" name="Image 2"/>
             <wp:cNvGraphicFramePr>
               <a:graphicFrameLocks xmlns:a="http://schemas.openxmlformats.org/drawingml/2006/main" noChangeAspect="1"/>
             </wp:cNvGraphicFramePr>
@@ -36,7 +28,67 @@
                     <pic:cNvPicPr/>
                   </pic:nvPicPr>
                   <pic:blipFill>
-                    <a:blip r:embed="rId7">
+                    <a:blip r:embed="rId7"/>
+                    <a:stretch>
+                      <a:fillRect/>
+                    </a:stretch>
+                  </pic:blipFill>
+                  <pic:spPr>
+                    <a:xfrm>
+                      <a:off x="0" y="0"/>
+                      <a:ext cx="8892540" cy="5111115"/>
+                    </a:xfrm>
+                    <a:prstGeom prst="rect">
+                      <a:avLst/>
+                    </a:prstGeom>
+                  </pic:spPr>
+                </pic:pic>
+              </a:graphicData>
+            </a:graphic>
+          </wp:inline>
+        </w:drawing>
+      </w:r>
+    </w:p>
+    <w:p/>
+    <w:p>
+      <w:pPr>
+        <w:jc w:val="right"/>
+      </w:pPr>
+      <w:r>
+        <w:lastRenderedPageBreak/>
+        <w:drawing>
+          <wp:anchor distT="0" distB="0" distL="114300" distR="114300" simplePos="0" relativeHeight="251658240" behindDoc="1" locked="0" layoutInCell="1" allowOverlap="1" wp14:anchorId="67D79042">
+            <wp:simplePos x="0" y="0"/>
+            <wp:positionH relativeFrom="column">
+              <wp:posOffset>-549275</wp:posOffset>
+            </wp:positionH>
+            <wp:positionV relativeFrom="paragraph">
+              <wp:posOffset>288925</wp:posOffset>
+            </wp:positionV>
+            <wp:extent cx="10088880" cy="6249035"/>
+            <wp:effectExtent l="0" t="0" r="0" b="0"/>
+            <wp:wrapTight wrapText="bothSides">
+              <wp:wrapPolygon edited="0">
+                <wp:start x="0" y="0"/>
+                <wp:lineTo x="0" y="21554"/>
+                <wp:lineTo x="21562" y="21554"/>
+                <wp:lineTo x="21562" y="0"/>
+                <wp:lineTo x="0" y="0"/>
+              </wp:wrapPolygon>
+            </wp:wrapTight>
+            <wp:docPr id="1" name="Image 1"/>
+            <wp:cNvGraphicFramePr>
+              <a:graphicFrameLocks xmlns:a="http://schemas.openxmlformats.org/drawingml/2006/main" noChangeAspect="1"/>
+            </wp:cNvGraphicFramePr>
+            <a:graphic xmlns:a="http://schemas.openxmlformats.org/drawingml/2006/main">
+              <a:graphicData uri="http://schemas.openxmlformats.org/drawingml/2006/picture">
+                <pic:pic xmlns:pic="http://schemas.openxmlformats.org/drawingml/2006/picture">
+                  <pic:nvPicPr>
+                    <pic:cNvPr id="1" name=""/>
+                    <pic:cNvPicPr/>
+                  </pic:nvPicPr>
+                  <pic:blipFill>
+                    <a:blip r:embed="rId8" cstate="print">
                       <a:extLst>
                         <a:ext uri="{28A0092B-C50C-407E-A947-70E740481C1C}">
                           <a14:useLocalDpi xmlns:a14="http://schemas.microsoft.com/office/drawing/2010/main" val="0"/>
@@ -50,7 +102,7 @@
                   <pic:spPr>
                     <a:xfrm>
                       <a:off x="0" y="0"/>
-                      <a:ext cx="8892000" cy="4723200"/>
+                      <a:ext cx="10088880" cy="6249035"/>
                     </a:xfrm>
                     <a:prstGeom prst="rect">
                       <a:avLst/>
@@ -68,13 +120,15 @@
           </wp:anchor>
         </w:drawing>
       </w:r>
-    </w:p>
-    <w:p/>
+      <w:r>
+        <w:t>USE CASE</w:t>
+      </w:r>
+    </w:p>
     <w:p>
       <w:pPr>
         <w:jc w:val="right"/>
         <w:sectPr>
-          <w:headerReference w:type="default" r:id="rId8"/>
+          <w:headerReference w:type="default" r:id="rId9"/>
           <w:pgSz w:w="16838" w:h="11906" w:orient="landscape"/>
           <w:pgMar w:top="1417" w:right="1417" w:bottom="1417" w:left="1417" w:header="708" w:footer="708" w:gutter="0"/>
           <w:cols w:space="708"/>
@@ -83,64 +137,7 @@
       </w:pPr>
       <w:r>
         <w:lastRenderedPageBreak/>
-        <w:drawing>
-          <wp:anchor distT="0" distB="0" distL="114300" distR="114300" simplePos="0" relativeHeight="251659264" behindDoc="0" locked="0" layoutInCell="1" allowOverlap="1" wp14:anchorId="46713269">
-            <wp:simplePos x="0" y="0"/>
-            <wp:positionH relativeFrom="column">
-              <wp:posOffset>-374015</wp:posOffset>
-            </wp:positionH>
-            <wp:positionV relativeFrom="paragraph">
-              <wp:posOffset>338455</wp:posOffset>
-            </wp:positionV>
-            <wp:extent cx="9593580" cy="5845175"/>
-            <wp:effectExtent l="0" t="0" r="0" b="0"/>
-            <wp:wrapSquare wrapText="bothSides"/>
-            <wp:docPr id="1" name="Image 1"/>
-            <wp:cNvGraphicFramePr>
-              <a:graphicFrameLocks xmlns:a="http://schemas.openxmlformats.org/drawingml/2006/main" noChangeAspect="1"/>
-            </wp:cNvGraphicFramePr>
-            <a:graphic xmlns:a="http://schemas.openxmlformats.org/drawingml/2006/main">
-              <a:graphicData uri="http://schemas.openxmlformats.org/drawingml/2006/picture">
-                <pic:pic xmlns:pic="http://schemas.openxmlformats.org/drawingml/2006/picture">
-                  <pic:nvPicPr>
-                    <pic:cNvPr id="1" name=""/>
-                    <pic:cNvPicPr/>
-                  </pic:nvPicPr>
-                  <pic:blipFill>
-                    <a:blip r:embed="rId9" cstate="print">
-                      <a:extLst>
-                        <a:ext uri="{28A0092B-C50C-407E-A947-70E740481C1C}">
-                          <a14:useLocalDpi xmlns:a14="http://schemas.microsoft.com/office/drawing/2010/main" val="0"/>
-                        </a:ext>
-                      </a:extLst>
-                    </a:blip>
-                    <a:stretch>
-                      <a:fillRect/>
-                    </a:stretch>
-                  </pic:blipFill>
-                  <pic:spPr>
-                    <a:xfrm>
-                      <a:off x="0" y="0"/>
-                      <a:ext cx="9593580" cy="5845175"/>
-                    </a:xfrm>
-                    <a:prstGeom prst="rect">
-                      <a:avLst/>
-                    </a:prstGeom>
-                  </pic:spPr>
-                </pic:pic>
-              </a:graphicData>
-            </a:graphic>
-            <wp14:sizeRelH relativeFrom="margin">
-              <wp14:pctWidth>0</wp14:pctWidth>
-            </wp14:sizeRelH>
-            <wp14:sizeRelV relativeFrom="margin">
-              <wp14:pctHeight>0</wp14:pctHeight>
-            </wp14:sizeRelV>
-          </wp:anchor>
-        </w:drawing>
-      </w:r>
-      <w:r>
-        <w:t xml:space="preserve">USE CASE </w:t>
+        <w:t xml:space="preserve"> </w:t>
       </w:r>
     </w:p>
     <w:p>
@@ -2459,7 +2456,7 @@
     <w:lsdException w:name="Table Web 2" w:semiHidden="1" w:unhideWhenUsed="1"/>
     <w:lsdException w:name="Table Web 3" w:semiHidden="1" w:unhideWhenUsed="1"/>
     <w:lsdException w:name="Balloon Text" w:semiHidden="1" w:unhideWhenUsed="1"/>
-    <w:lsdException w:name="Table Grid" w:semiHidden="1" w:uiPriority="59" w:unhideWhenUsed="1"/>
+    <w:lsdException w:name="Table Grid" w:uiPriority="59"/>
     <w:lsdException w:name="Table Theme" w:semiHidden="1" w:unhideWhenUsed="1"/>
     <w:lsdException w:name="Placeholder Text" w:semiHidden="1"/>
     <w:lsdException w:name="No Spacing" w:uiPriority="1" w:qFormat="1"/>

</xml_diff>